<commit_message>
Added Bill Payments LLD
</commit_message>
<xml_diff>
--- a/Resources/com/stewardbank/co/zw/resources/bobby/deploy/resources/Bill Payments LLD.docx
+++ b/Resources/com/stewardbank/co/zw/resources/bobby/deploy/resources/Bill Payments LLD.docx
@@ -71,18 +71,6 @@
                       <w:szCs w:val="48"/>
                     </w:rPr>
                     <w:t>Bill Payments</w:t>
-                  </w:r>
-                  <w:r>
-                    <w:rPr>
-                      <w:rFonts w:ascii="Calibri" w:hAnsi="Calibri" w:cs="Calibri"/>
-                      <w:b w:val="0"/>
-                      <w:bCs w:val="0"/>
-                      <w:color w:val="00B050"/>
-                      <w:spacing w:val="-1"/>
-                      <w:sz w:val="40"/>
-                      <w:szCs w:val="48"/>
-                    </w:rPr>
-                    <w:t xml:space="preserve">  </w:t>
                   </w:r>
                 </w:p>
                 <w:p>
@@ -6074,7 +6062,6 @@
         </w:rPr>
         <w:t xml:space="preserve"> </w:t>
       </w:r>
-      <w:proofErr w:type="gramStart"/>
       <w:r>
         <w:rPr>
           <w:rFonts w:ascii="Calibri" w:hAnsi="Calibri"/>
@@ -6087,15 +6074,7 @@
           <w:rFonts w:ascii="Calibri" w:hAnsi="Calibri"/>
           <w:color w:val="auto"/>
         </w:rPr>
-        <w:t xml:space="preserve">  request</w:t>
-      </w:r>
-      <w:proofErr w:type="gramEnd"/>
-      <w:r>
-        <w:rPr>
-          <w:rFonts w:ascii="Calibri" w:hAnsi="Calibri"/>
-          <w:color w:val="auto"/>
-        </w:rPr>
-        <w:t xml:space="preserve"> is initiated by a user/customer of steward bank to </w:t>
+        <w:t xml:space="preserve">  request is initiated by a user/customer of steward bank to </w:t>
       </w:r>
       <w:r>
         <w:rPr>
@@ -6282,7 +6261,7 @@
                     <a:blip r:embed="rId8">
                       <a:extLst>
                         <a:ext uri="{28A0092B-C50C-407E-A947-70E740481C1C}">
-                          <a14:useLocalDpi xmlns="" xmlns:wpc="http://schemas.microsoft.com/office/word/2010/wordprocessingCanvas" xmlns:cx="http://schemas.microsoft.com/office/drawing/2014/chartex" xmlns:cx1="http://schemas.microsoft.com/office/drawing/2015/9/8/chartex" xmlns:cx2="http://schemas.microsoft.com/office/drawing/2015/10/21/chartex" xmlns:cx3="http://schemas.microsoft.com/office/drawing/2016/5/9/chartex" xmlns:cx4="http://schemas.microsoft.com/office/drawing/2016/5/10/chartex" xmlns:cx5="http://schemas.microsoft.com/office/drawing/2016/5/11/chartex" xmlns:cx6="http://schemas.microsoft.com/office/drawing/2016/5/12/chartex" xmlns:cx7="http://schemas.microsoft.com/office/drawing/2016/5/13/chartex" xmlns:cx8="http://schemas.microsoft.com/office/drawing/2016/5/14/chartex" xmlns:mc="http://schemas.openxmlformats.org/markup-compatibility/2006" xmlns:aink="http://schemas.microsoft.com/office/drawing/2016/ink" xmlns:am3d="http://schemas.microsoft.com/office/drawing/2017/model3d" xmlns:o="urn:schemas-microsoft-com:office:office" xmlns:v="urn:schemas-microsoft-com:vml" xmlns:wp14="http://schemas.microsoft.com/office/word/2010/wordprocessingDrawing" xmlns:w10="urn:schemas-microsoft-com:office:word" xmlns:w="http://schemas.openxmlformats.org/wordprocessingml/2006/main" xmlns:w14="http://schemas.microsoft.com/office/word/2010/wordml" xmlns:w15="http://schemas.microsoft.com/office/word/2012/wordml" xmlns:w16cid="http://schemas.microsoft.com/office/word/2016/wordml/cid" xmlns:w16se="http://schemas.microsoft.com/office/word/2015/wordml/symex" xmlns:wpg="http://schemas.microsoft.com/office/word/2010/wordprocessingGroup" xmlns:wpi="http://schemas.microsoft.com/office/word/2010/wordprocessingInk" xmlns:wps="http://schemas.microsoft.com/office/word/2010/wordprocessingShape" xmlns:a14="http://schemas.microsoft.com/office/drawing/2010/main" xmlns:arto="http://schemas.microsoft.com/office/word/2006/arto" val="0"/>
+                          <a14:useLocalDpi xmlns:arto="http://schemas.microsoft.com/office/word/2006/arto" xmlns:a14="http://schemas.microsoft.com/office/drawing/2010/main" xmlns:wps="http://schemas.microsoft.com/office/word/2010/wordprocessingShape" xmlns:wpi="http://schemas.microsoft.com/office/word/2010/wordprocessingInk" xmlns:wpg="http://schemas.microsoft.com/office/word/2010/wordprocessingGroup" xmlns:w16se="http://schemas.microsoft.com/office/word/2015/wordml/symex" xmlns:w16cid="http://schemas.microsoft.com/office/word/2016/wordml/cid" xmlns:w15="http://schemas.microsoft.com/office/word/2012/wordml" xmlns:w14="http://schemas.microsoft.com/office/word/2010/wordml" xmlns:w="http://schemas.openxmlformats.org/wordprocessingml/2006/main" xmlns:w10="urn:schemas-microsoft-com:office:word" xmlns:wp14="http://schemas.microsoft.com/office/word/2010/wordprocessingDrawing" xmlns:v="urn:schemas-microsoft-com:vml" xmlns:o="urn:schemas-microsoft-com:office:office" xmlns:am3d="http://schemas.microsoft.com/office/drawing/2017/model3d" xmlns:aink="http://schemas.microsoft.com/office/drawing/2016/ink" xmlns:mc="http://schemas.openxmlformats.org/markup-compatibility/2006" xmlns:cx8="http://schemas.microsoft.com/office/drawing/2016/5/14/chartex" xmlns:cx7="http://schemas.microsoft.com/office/drawing/2016/5/13/chartex" xmlns:cx6="http://schemas.microsoft.com/office/drawing/2016/5/12/chartex" xmlns:cx5="http://schemas.microsoft.com/office/drawing/2016/5/11/chartex" xmlns:cx4="http://schemas.microsoft.com/office/drawing/2016/5/10/chartex" xmlns:cx3="http://schemas.microsoft.com/office/drawing/2016/5/9/chartex" xmlns:cx2="http://schemas.microsoft.com/office/drawing/2015/10/21/chartex" xmlns:cx1="http://schemas.microsoft.com/office/drawing/2015/9/8/chartex" xmlns:cx="http://schemas.microsoft.com/office/drawing/2014/chartex" xmlns:wpc="http://schemas.microsoft.com/office/word/2010/wordprocessingCanvas" xmlns="" val="0"/>
                         </a:ext>
                       </a:extLst>
                     </a:blip>
@@ -6358,18 +6337,10 @@
         <w:t xml:space="preserve"> sends </w:t>
       </w:r>
       <w:r>
-        <w:t xml:space="preserve">Bill </w:t>
-      </w:r>
-      <w:proofErr w:type="gramStart"/>
-      <w:r>
-        <w:t>Payments</w:t>
+        <w:t>Bill Payments</w:t>
       </w:r>
       <w:r>
-        <w:t xml:space="preserve">  Message</w:t>
-      </w:r>
-      <w:proofErr w:type="gramEnd"/>
-      <w:r>
-        <w:t xml:space="preserve"> from  channel to App Connect Enterprise TCPIP Server Input.</w:t>
+        <w:t xml:space="preserve">  Message from  channel to App Connect Enterprise TCPIP Server Input.</w:t>
       </w:r>
     </w:p>
     <w:p>
@@ -7324,15 +7295,7 @@
       </w:r>
       <w:proofErr w:type="spellEnd"/>
       <w:r>
-        <w:t xml:space="preserve"> </w:t>
-      </w:r>
-      <w:proofErr w:type="gramStart"/>
-      <w:r>
-        <w:t>is  used</w:t>
-      </w:r>
-      <w:proofErr w:type="gramEnd"/>
-      <w:r>
-        <w:t xml:space="preserve"> to route according to the incoming message.</w:t>
+        <w:t xml:space="preserve"> is  used to route according to the incoming message.</w:t>
       </w:r>
     </w:p>
     <w:p>
@@ -57809,7 +57772,7 @@
                 <v:shape id="_x0000_i1025" type="#_x0000_t75" style="width:104.85pt;height:40.7pt" o:ole="">
                   <v:imagedata r:id="rId12" o:title=""/>
                 </v:shape>
-                <o:OLEObject Type="Embed" ProgID="Package" ShapeID="_x0000_i1025" DrawAspect="Content" ObjectID="_1649611605" r:id="rId13"/>
+                <o:OLEObject Type="Embed" ProgID="Package" ShapeID="_x0000_i1025" DrawAspect="Content" ObjectID="_1649611677" r:id="rId13"/>
               </w:object>
             </w:r>
           </w:p>
@@ -57869,7 +57832,7 @@
                 <v:shape id="_x0000_i1026" type="#_x0000_t75" style="width:104.85pt;height:40.7pt" o:ole="">
                   <v:imagedata r:id="rId14" o:title=""/>
                 </v:shape>
-                <o:OLEObject Type="Embed" ProgID="Package" ShapeID="_x0000_i1026" DrawAspect="Content" ObjectID="_1649611606" r:id="rId15"/>
+                <o:OLEObject Type="Embed" ProgID="Package" ShapeID="_x0000_i1026" DrawAspect="Content" ObjectID="_1649611678" r:id="rId15"/>
               </w:object>
             </w:r>
           </w:p>
@@ -57931,7 +57894,7 @@
                 <v:shape id="_x0000_i1027" type="#_x0000_t75" style="width:102.5pt;height:40.7pt" o:ole="">
                   <v:imagedata r:id="rId16" o:title=""/>
                 </v:shape>
-                <o:OLEObject Type="Embed" ProgID="Package" ShapeID="_x0000_i1027" DrawAspect="Content" ObjectID="_1649611607" r:id="rId17"/>
+                <o:OLEObject Type="Embed" ProgID="Package" ShapeID="_x0000_i1027" DrawAspect="Content" ObjectID="_1649611679" r:id="rId17"/>
               </w:object>
             </w:r>
           </w:p>
@@ -57972,7 +57935,7 @@
                 <v:shape id="_x0000_i1028" type="#_x0000_t75" style="width:102.5pt;height:40.7pt" o:ole="">
                   <v:imagedata r:id="rId18" o:title=""/>
                 </v:shape>
-                <o:OLEObject Type="Embed" ProgID="Package" ShapeID="_x0000_i1028" DrawAspect="Content" ObjectID="_1649611608" r:id="rId19"/>
+                <o:OLEObject Type="Embed" ProgID="Package" ShapeID="_x0000_i1028" DrawAspect="Content" ObjectID="_1649611680" r:id="rId19"/>
               </w:object>
             </w:r>
           </w:p>
@@ -58070,7 +58033,7 @@
                 <v:shape id="_x0000_i1029" type="#_x0000_t75" style="width:104.85pt;height:40.7pt" o:ole="">
                   <v:imagedata r:id="rId20" o:title=""/>
                 </v:shape>
-                <o:OLEObject Type="Embed" ProgID="Package" ShapeID="_x0000_i1029" DrawAspect="Content" ObjectID="_1649611609" r:id="rId21"/>
+                <o:OLEObject Type="Embed" ProgID="Package" ShapeID="_x0000_i1029" DrawAspect="Content" ObjectID="_1649611681" r:id="rId21"/>
               </w:object>
             </w:r>
           </w:p>
@@ -58117,7 +58080,7 @@
                 <v:shape id="_x0000_i1030" type="#_x0000_t75" style="width:104.85pt;height:40.7pt" o:ole="">
                   <v:imagedata r:id="rId22" o:title=""/>
                 </v:shape>
-                <o:OLEObject Type="Embed" ProgID="Package" ShapeID="_x0000_i1030" DrawAspect="Content" ObjectID="_1649611610" r:id="rId23"/>
+                <o:OLEObject Type="Embed" ProgID="Package" ShapeID="_x0000_i1030" DrawAspect="Content" ObjectID="_1649611682" r:id="rId23"/>
               </w:object>
             </w:r>
           </w:p>
@@ -58190,7 +58153,7 @@
                 <v:shape id="_x0000_i1031" type="#_x0000_t75" style="width:102.5pt;height:40.7pt" o:ole="">
                   <v:imagedata r:id="rId24" o:title=""/>
                 </v:shape>
-                <o:OLEObject Type="Embed" ProgID="Package" ShapeID="_x0000_i1031" DrawAspect="Content" ObjectID="_1649611611" r:id="rId25"/>
+                <o:OLEObject Type="Embed" ProgID="Package" ShapeID="_x0000_i1031" DrawAspect="Content" ObjectID="_1649611683" r:id="rId25"/>
               </w:object>
             </w:r>
           </w:p>
@@ -58244,7 +58207,7 @@
                 <v:shape id="_x0000_i1032" type="#_x0000_t75" style="width:102.5pt;height:40.7pt" o:ole="">
                   <v:imagedata r:id="rId26" o:title=""/>
                 </v:shape>
-                <o:OLEObject Type="Embed" ProgID="Package" ShapeID="_x0000_i1032" DrawAspect="Content" ObjectID="_1649611612" r:id="rId27"/>
+                <o:OLEObject Type="Embed" ProgID="Package" ShapeID="_x0000_i1032" DrawAspect="Content" ObjectID="_1649611684" r:id="rId27"/>
               </w:object>
             </w:r>
           </w:p>
@@ -59280,25 +59243,7 @@
                 <w:color w:val="000000"/>
                 <w:spacing w:val="1"/>
               </w:rPr>
-              <w:t xml:space="preserve">There are no </w:t>
-            </w:r>
-            <w:proofErr w:type="gramStart"/>
-            <w:r>
-              <w:rPr>
-                <w:rFonts w:cs="Calibri"/>
-                <w:color w:val="000000"/>
-                <w:spacing w:val="1"/>
-              </w:rPr>
-              <w:t>transformations,</w:t>
-            </w:r>
-            <w:proofErr w:type="gramEnd"/>
-            <w:r>
-              <w:rPr>
-                <w:rFonts w:cs="Calibri"/>
-                <w:color w:val="000000"/>
-                <w:spacing w:val="1"/>
-              </w:rPr>
-              <w:t xml:space="preserve"> the message is from ISO to ISO </w:t>
+              <w:t xml:space="preserve">There are no transformations, the message is from ISO to ISO </w:t>
             </w:r>
             <w:proofErr w:type="spellStart"/>
             <w:r>
@@ -60942,7 +60887,7 @@
                   <a:blip r:embed="rId1">
                     <a:extLst>
                       <a:ext uri="{28A0092B-C50C-407E-A947-70E740481C1C}">
-                        <a14:useLocalDpi xmlns="" xmlns:wpc="http://schemas.microsoft.com/office/word/2010/wordprocessingCanvas" xmlns:cx="http://schemas.microsoft.com/office/drawing/2014/chartex" xmlns:cx1="http://schemas.microsoft.com/office/drawing/2015/9/8/chartex" xmlns:cx2="http://schemas.microsoft.com/office/drawing/2015/10/21/chartex" xmlns:cx3="http://schemas.microsoft.com/office/drawing/2016/5/9/chartex" xmlns:cx4="http://schemas.microsoft.com/office/drawing/2016/5/10/chartex" xmlns:cx5="http://schemas.microsoft.com/office/drawing/2016/5/11/chartex" xmlns:mc="http://schemas.openxmlformats.org/markup-compatibility/2006" xmlns:o="urn:schemas-microsoft-com:office:office" xmlns:v="urn:schemas-microsoft-com:vml" xmlns:wp14="http://schemas.microsoft.com/office/word/2010/wordprocessingDrawing" xmlns:w10="urn:schemas-microsoft-com:office:word" xmlns:w="http://schemas.openxmlformats.org/wordprocessingml/2006/main" xmlns:w14="http://schemas.microsoft.com/office/word/2010/wordml" xmlns:w15="http://schemas.microsoft.com/office/word/2012/wordml" xmlns:w16se="http://schemas.microsoft.com/office/word/2015/wordml/symex" xmlns:wpg="http://schemas.microsoft.com/office/word/2010/wordprocessingGroup" xmlns:wpi="http://schemas.microsoft.com/office/word/2010/wordprocessingInk" xmlns:wps="http://schemas.microsoft.com/office/word/2010/wordprocessingShape" xmlns:a14="http://schemas.microsoft.com/office/drawing/2010/main" xmlns:arto="http://schemas.microsoft.com/office/word/2006/arto" val="0"/>
+                        <a14:useLocalDpi xmlns:arto="http://schemas.microsoft.com/office/word/2006/arto" xmlns:a14="http://schemas.microsoft.com/office/drawing/2010/main" xmlns:wps="http://schemas.microsoft.com/office/word/2010/wordprocessingShape" xmlns:wpi="http://schemas.microsoft.com/office/word/2010/wordprocessingInk" xmlns:wpg="http://schemas.microsoft.com/office/word/2010/wordprocessingGroup" xmlns:w16se="http://schemas.microsoft.com/office/word/2015/wordml/symex" xmlns:w15="http://schemas.microsoft.com/office/word/2012/wordml" xmlns:w14="http://schemas.microsoft.com/office/word/2010/wordml" xmlns:w="http://schemas.openxmlformats.org/wordprocessingml/2006/main" xmlns:w10="urn:schemas-microsoft-com:office:word" xmlns:wp14="http://schemas.microsoft.com/office/word/2010/wordprocessingDrawing" xmlns:v="urn:schemas-microsoft-com:vml" xmlns:o="urn:schemas-microsoft-com:office:office" xmlns:mc="http://schemas.openxmlformats.org/markup-compatibility/2006" xmlns:cx5="http://schemas.microsoft.com/office/drawing/2016/5/11/chartex" xmlns:cx4="http://schemas.microsoft.com/office/drawing/2016/5/10/chartex" xmlns:cx3="http://schemas.microsoft.com/office/drawing/2016/5/9/chartex" xmlns:cx2="http://schemas.microsoft.com/office/drawing/2015/10/21/chartex" xmlns:cx1="http://schemas.microsoft.com/office/drawing/2015/9/8/chartex" xmlns:cx="http://schemas.microsoft.com/office/drawing/2014/chartex" xmlns:wpc="http://schemas.microsoft.com/office/word/2010/wordprocessingCanvas" xmlns="" val="0"/>
                       </a:ext>
                     </a:extLst>
                   </a:blip>
@@ -60998,7 +60943,7 @@
                   <a:blip r:embed="rId2">
                     <a:extLst>
                       <a:ext uri="{28A0092B-C50C-407E-A947-70E740481C1C}">
-                        <a14:useLocalDpi xmlns="" xmlns:wpc="http://schemas.microsoft.com/office/word/2010/wordprocessingCanvas" xmlns:mc="http://schemas.openxmlformats.org/markup-compatibility/2006" xmlns:o="urn:schemas-microsoft-com:office:office" xmlns:v="urn:schemas-microsoft-com:vml" xmlns:wp14="http://schemas.microsoft.com/office/word/2010/wordprocessingDrawing" xmlns:w10="urn:schemas-microsoft-com:office:word" xmlns:w="http://schemas.openxmlformats.org/wordprocessingml/2006/main" xmlns:w14="http://schemas.microsoft.com/office/word/2010/wordml" xmlns:w15="http://schemas.microsoft.com/office/word/2012/wordml" xmlns:wpg="http://schemas.microsoft.com/office/word/2010/wordprocessingGroup" xmlns:wpi="http://schemas.microsoft.com/office/word/2010/wordprocessingInk" xmlns:wps="http://schemas.microsoft.com/office/word/2010/wordprocessingShape" xmlns:a14="http://schemas.microsoft.com/office/drawing/2010/main" xmlns:arto="http://schemas.microsoft.com/office/word/2006/arto" val="0"/>
+                        <a14:useLocalDpi xmlns:arto="http://schemas.microsoft.com/office/word/2006/arto" xmlns:a14="http://schemas.microsoft.com/office/drawing/2010/main" xmlns:wps="http://schemas.microsoft.com/office/word/2010/wordprocessingShape" xmlns:wpi="http://schemas.microsoft.com/office/word/2010/wordprocessingInk" xmlns:wpg="http://schemas.microsoft.com/office/word/2010/wordprocessingGroup" xmlns:w15="http://schemas.microsoft.com/office/word/2012/wordml" xmlns:w14="http://schemas.microsoft.com/office/word/2010/wordml" xmlns:w="http://schemas.openxmlformats.org/wordprocessingml/2006/main" xmlns:w10="urn:schemas-microsoft-com:office:word" xmlns:wp14="http://schemas.microsoft.com/office/word/2010/wordprocessingDrawing" xmlns:v="urn:schemas-microsoft-com:vml" xmlns:o="urn:schemas-microsoft-com:office:office" xmlns:mc="http://schemas.openxmlformats.org/markup-compatibility/2006" xmlns:wpc="http://schemas.microsoft.com/office/word/2010/wordprocessingCanvas" xmlns="" val="0"/>
                       </a:ext>
                     </a:extLst>
                   </a:blip>

</xml_diff>